<commit_message>
code moteur a tester
faut regler encore les deux entree avec les pwm
</commit_message>
<xml_diff>
--- a/A_Trier/Info composants_Thibaud.docx
+++ b/A_Trier/Info composants_Thibaud.docx
@@ -20,8 +20,10 @@
     <w:p>
       <w:pPr>
         <w:rPr>
-          <w:sz w:val="24"/>
-          <w:szCs w:val="24"/>
+          <w:color w:val="0563C1" w:themeColor="hyperlink"/>
+          <w:sz w:val="24"/>
+          <w:szCs w:val="24"/>
+          <w:u w:val="single"/>
         </w:rPr>
       </w:pPr>
       <w:hyperlink r:id="rId5" w:history="1">
@@ -31,7 +33,7 @@
             <w:sz w:val="24"/>
             <w:szCs w:val="24"/>
           </w:rPr>
-          <w:t>https://docs.sunfounder.c</w:t>
+          <w:t>https://docs</w:t>
         </w:r>
         <w:r>
           <w:rPr>
@@ -39,7 +41,7 @@
             <w:sz w:val="24"/>
             <w:szCs w:val="24"/>
           </w:rPr>
-          <w:t>o</w:t>
+          <w:t>.</w:t>
         </w:r>
         <w:r>
           <w:rPr>
@@ -47,17 +49,9 @@
             <w:sz w:val="24"/>
             <w:szCs w:val="24"/>
           </w:rPr>
-          <w:t>m/projects/picar-v/en/latest/</w:t>
+          <w:t>sunfounder.com/projects/picar-v/en/latest/</w:t>
         </w:r>
       </w:hyperlink>
-    </w:p>
-    <w:p>
-      <w:pPr>
-        <w:rPr>
-          <w:sz w:val="24"/>
-          <w:szCs w:val="24"/>
-        </w:rPr>
-      </w:pPr>
     </w:p>
     <w:p>
       <w:pPr>
@@ -194,63 +188,49 @@
     </w:p>
     <w:p>
       <w:pPr>
+        <w:pStyle w:val="Default"/>
+        <w:ind w:left="360"/>
+      </w:pPr>
+      <w:r>
+        <w:rPr>
+          <w:sz w:val="22"/>
+          <w:szCs w:val="22"/>
+        </w:rPr>
+        <w:t xml:space="preserve"> </w:t>
+      </w:r>
+      <w:r>
+        <w:rPr>
+          <w:sz w:val="22"/>
+          <w:szCs w:val="22"/>
+        </w:rPr>
+        <w:tab/>
+      </w:r>
+      <w:r>
+        <w:rPr>
+          <w:rFonts w:ascii="Calibri" w:hAnsi="Calibri" w:cs="Calibri"/>
+        </w:rPr>
+        <w:t>Angle de m</w:t>
+      </w:r>
+      <w:r>
+        <w:rPr>
+          <w:rFonts w:ascii="Calibri" w:hAnsi="Calibri" w:cs="Calibri"/>
+        </w:rPr>
+        <w:t>é</w:t>
+      </w:r>
+      <w:r>
+        <w:rPr>
+          <w:rFonts w:ascii="Calibri" w:hAnsi="Calibri" w:cs="Calibri"/>
+        </w:rPr>
+        <w:t xml:space="preserve">sure efficace : 15 ° </w:t>
+      </w:r>
+    </w:p>
+    <w:p>
+      <w:pPr>
         <w:pStyle w:val="Paragrafoelenco"/>
         <w:numPr>
           <w:ilvl w:val="0"/>
-          <w:numId w:val="1"/>
+          <w:numId w:val="9"/>
         </w:numPr>
-        <w:rPr>
-          <w:sz w:val="24"/>
-          <w:szCs w:val="24"/>
-          <w:u w:val="single"/>
-        </w:rPr>
-      </w:pPr>
-      <w:r>
-        <w:rPr>
-          <w:sz w:val="24"/>
-          <w:szCs w:val="24"/>
-        </w:rPr>
-        <w:t xml:space="preserve">L’angle </w:t>
-      </w:r>
-      <w:r>
-        <w:rPr>
-          <w:sz w:val="24"/>
-          <w:szCs w:val="24"/>
-        </w:rPr>
-        <w:t>de dispersion d’onde</w:t>
-      </w:r>
-      <w:r>
-        <w:rPr>
-          <w:sz w:val="24"/>
-          <w:szCs w:val="24"/>
-        </w:rPr>
-        <w:t>s</w:t>
-      </w:r>
-      <w:r>
-        <w:rPr>
-          <w:sz w:val="24"/>
-          <w:szCs w:val="24"/>
-        </w:rPr>
-        <w:t xml:space="preserve"> </w:t>
-      </w:r>
-      <w:r>
-        <w:rPr>
-          <w:sz w:val="24"/>
-          <w:szCs w:val="24"/>
-        </w:rPr>
-        <w:t xml:space="preserve">est de </w:t>
-      </w:r>
-      <w:r>
-        <w:rPr>
-          <w:sz w:val="24"/>
-          <w:szCs w:val="24"/>
-        </w:rPr>
-        <w:t>15 degrés</w:t>
-      </w:r>
-    </w:p>
-    <w:p>
-      <w:pPr>
-        <w:ind w:left="360"/>
         <w:rPr>
           <w:sz w:val="24"/>
           <w:szCs w:val="24"/>
@@ -395,7 +375,14 @@
           <w:sz w:val="24"/>
           <w:szCs w:val="24"/>
         </w:rPr>
-        <w:t xml:space="preserve"> quand l’état de ce pin est HIGH pendant </w:t>
+        <w:t xml:space="preserve"> pendant</w:t>
+      </w:r>
+      <w:r>
+        <w:rPr>
+          <w:sz w:val="24"/>
+          <w:szCs w:val="24"/>
+        </w:rPr>
+        <w:t xml:space="preserve"> </w:t>
       </w:r>
       <w:r>
         <w:rPr>
@@ -573,7 +560,28 @@
           <w:sz w:val="24"/>
           <w:szCs w:val="24"/>
         </w:rPr>
-        <w:t xml:space="preserve"> de 40kHZ.</w:t>
+        <w:t xml:space="preserve"> ultrasoniques</w:t>
+      </w:r>
+      <w:r>
+        <w:rPr>
+          <w:sz w:val="24"/>
+          <w:szCs w:val="24"/>
+        </w:rPr>
+        <w:t xml:space="preserve"> </w:t>
+      </w:r>
+      <w:r>
+        <w:rPr>
+          <w:sz w:val="24"/>
+          <w:szCs w:val="24"/>
+        </w:rPr>
+        <w:t>à</w:t>
+      </w:r>
+      <w:r>
+        <w:rPr>
+          <w:sz w:val="24"/>
+          <w:szCs w:val="24"/>
+        </w:rPr>
+        <w:t xml:space="preserve"> 40kHZ.</w:t>
       </w:r>
     </w:p>
     <w:p>
@@ -630,21 +638,7 @@
           <w:sz w:val="24"/>
           <w:szCs w:val="24"/>
         </w:rPr>
-        <w:t>après 38m</w:t>
-      </w:r>
-      <w:r>
-        <w:rPr>
-          <w:sz w:val="24"/>
-          <w:szCs w:val="24"/>
-        </w:rPr>
-        <w:t>s</w:t>
-      </w:r>
-      <w:r>
-        <w:rPr>
-          <w:sz w:val="24"/>
-          <w:szCs w:val="24"/>
-        </w:rPr>
-        <w:t xml:space="preserve"> il change d’</w:t>
+        <w:t>après 38ms il change d’</w:t>
       </w:r>
       <w:r>
         <w:rPr>
@@ -674,17 +668,13 @@
         </w:rPr>
         <w:t xml:space="preserve">passe </w:t>
       </w:r>
-      <w:proofErr w:type="spellStart"/>
-      <w:proofErr w:type="gramStart"/>
-      <w:r>
-        <w:rPr>
-          <w:sz w:val="24"/>
-          <w:szCs w:val="24"/>
-        </w:rPr>
-        <w:t>a</w:t>
-      </w:r>
-      <w:proofErr w:type="spellEnd"/>
-      <w:proofErr w:type="gramEnd"/>
+      <w:r>
+        <w:rPr>
+          <w:sz w:val="24"/>
+          <w:szCs w:val="24"/>
+        </w:rPr>
+        <w:t>à</w:t>
+      </w:r>
       <w:r>
         <w:rPr>
           <w:sz w:val="24"/>
@@ -711,21 +701,21 @@
           <w:sz w:val="24"/>
           <w:szCs w:val="24"/>
         </w:rPr>
-        <w:t xml:space="preserve"> sur le pin Echo qui varie de 150</w:t>
-      </w:r>
-      <w:r>
-        <w:rPr>
-          <w:sz w:val="24"/>
-          <w:szCs w:val="24"/>
-        </w:rPr>
-        <w:t>µs</w:t>
-      </w:r>
-      <w:r>
-        <w:rPr>
-          <w:sz w:val="24"/>
-          <w:szCs w:val="24"/>
-        </w:rPr>
-        <w:t xml:space="preserve"> a 25ms </w:t>
+        <w:t xml:space="preserve"> sur le pin Echo </w:t>
+      </w:r>
+      <w:r>
+        <w:rPr>
+          <w:sz w:val="24"/>
+          <w:szCs w:val="24"/>
+        </w:rPr>
+        <w:t>dont la durée est proportionnelle à la distance mesurée</w:t>
+      </w:r>
+      <w:r>
+        <w:rPr>
+          <w:sz w:val="24"/>
+          <w:szCs w:val="24"/>
+        </w:rPr>
+        <w:t>.</w:t>
       </w:r>
     </w:p>
     <w:p>
@@ -859,23 +849,7 @@
             <w:sz w:val="24"/>
             <w:szCs w:val="24"/>
           </w:rPr>
-          <w:t>https://www.raspberryme.</w:t>
-        </w:r>
-        <w:r>
-          <w:rPr>
-            <w:rStyle w:val="Collegamentoipertestuale"/>
-            <w:sz w:val="24"/>
-            <w:szCs w:val="24"/>
-          </w:rPr>
-          <w:t>c</w:t>
-        </w:r>
-        <w:r>
-          <w:rPr>
-            <w:rStyle w:val="Collegamentoipertestuale"/>
-            <w:sz w:val="24"/>
-            <w:szCs w:val="24"/>
-          </w:rPr>
-          <w:t>om/comment-utiliser-le-capteur-suiveur-de-ligne-tcrt5000-ir-avec-le-raspberry-pi/</w:t>
+          <w:t>https://www.raspberryme.com/comment-utiliser-le-capteur-suiveur-de-ligne-tcrt5000-ir-avec-le-raspberry-pi/</w:t>
         </w:r>
       </w:hyperlink>
     </w:p>
@@ -965,6 +939,70 @@
         <w:rPr>
           <w:sz w:val="24"/>
           <w:szCs w:val="24"/>
+        </w:rPr>
+      </w:pPr>
+      <w:r>
+        <w:rPr>
+          <w:sz w:val="24"/>
+          <w:szCs w:val="24"/>
+        </w:rPr>
+        <w:t xml:space="preserve">Le capteur </w:t>
+      </w:r>
+      <w:r>
+        <w:rPr>
+          <w:sz w:val="24"/>
+          <w:szCs w:val="24"/>
+        </w:rPr>
+        <w:t>d’Infrarouge</w:t>
+      </w:r>
+      <w:r>
+        <w:rPr>
+          <w:sz w:val="24"/>
+          <w:szCs w:val="24"/>
+        </w:rPr>
+        <w:t xml:space="preserve"> fonctionne</w:t>
+      </w:r>
+      <w:r>
+        <w:rPr>
+          <w:sz w:val="24"/>
+          <w:szCs w:val="24"/>
+        </w:rPr>
+        <w:t xml:space="preserve"> en détectant la lumière réfléchie provenant de sa propre LED infrarouge et en mesurant la quantité de lumière</w:t>
+      </w:r>
+      <w:r>
+        <w:rPr>
+          <w:sz w:val="24"/>
+          <w:szCs w:val="24"/>
+        </w:rPr>
+        <w:t xml:space="preserve"> </w:t>
+      </w:r>
+      <w:r>
+        <w:rPr>
+          <w:sz w:val="24"/>
+          <w:szCs w:val="24"/>
+        </w:rPr>
+        <w:t>infrarouge</w:t>
+      </w:r>
+      <w:r>
+        <w:rPr>
+          <w:sz w:val="24"/>
+          <w:szCs w:val="24"/>
+        </w:rPr>
+        <w:t xml:space="preserve"> réfléchie, il peut détecter des transitions de la lumière à l’obscurité (lignes) ou même des objets directement en face de lui</w:t>
+      </w:r>
+      <w:r>
+        <w:rPr>
+          <w:sz w:val="24"/>
+          <w:szCs w:val="24"/>
+        </w:rPr>
+        <w:t>.</w:t>
+      </w:r>
+    </w:p>
+    <w:p>
+      <w:pPr>
+        <w:rPr>
+          <w:sz w:val="24"/>
+          <w:szCs w:val="24"/>
           <w:u w:val="single"/>
         </w:rPr>
       </w:pPr>
@@ -973,23 +1011,15 @@
           <w:sz w:val="24"/>
           <w:szCs w:val="24"/>
         </w:rPr>
+        <w:lastRenderedPageBreak/>
         <w:t xml:space="preserve">Le composant de ce capteur </w:t>
       </w:r>
-      <w:proofErr w:type="gramStart"/>
-      <w:r>
-        <w:rPr>
-          <w:sz w:val="24"/>
-          <w:szCs w:val="24"/>
-        </w:rPr>
-        <w:t>sont</w:t>
-      </w:r>
-      <w:proofErr w:type="gramEnd"/>
-      <w:r>
-        <w:rPr>
-          <w:sz w:val="24"/>
-          <w:szCs w:val="24"/>
-        </w:rPr>
-        <w:t xml:space="preserve"> </w:t>
+      <w:r>
+        <w:rPr>
+          <w:sz w:val="24"/>
+          <w:szCs w:val="24"/>
+        </w:rPr>
+        <w:t xml:space="preserve">sont </w:t>
       </w:r>
       <w:r>
         <w:rPr>
@@ -1031,45 +1061,15 @@
           <w:sz w:val="24"/>
           <w:szCs w:val="24"/>
         </w:rPr>
-        <w:t xml:space="preserve">e placer en dessous du </w:t>
-      </w:r>
-      <w:r>
-        <w:rPr>
-          <w:sz w:val="24"/>
-          <w:szCs w:val="24"/>
-        </w:rPr>
-        <w:t>châssis</w:t>
-      </w:r>
-      <w:r>
-        <w:rPr>
-          <w:sz w:val="24"/>
-          <w:szCs w:val="24"/>
-        </w:rPr>
-        <w:t xml:space="preserve"> de notre module </w:t>
-      </w:r>
-      <w:r>
-        <w:rPr>
-          <w:sz w:val="24"/>
-          <w:szCs w:val="24"/>
-        </w:rPr>
-        <w:t xml:space="preserve">et </w:t>
-      </w:r>
-      <w:r>
-        <w:rPr>
-          <w:sz w:val="24"/>
-          <w:szCs w:val="24"/>
-        </w:rPr>
-        <w:t xml:space="preserve">va nous servir pour détecter le franchissement de la ligne d’arrivée, dispose de 3 </w:t>
-      </w:r>
-      <w:proofErr w:type="gramStart"/>
-      <w:r>
-        <w:rPr>
-          <w:sz w:val="24"/>
-          <w:szCs w:val="24"/>
-        </w:rPr>
-        <w:t>pin</w:t>
-      </w:r>
-      <w:proofErr w:type="gramEnd"/>
+        <w:t xml:space="preserve">e placer en dessous du châssis de notre module et </w:t>
+      </w:r>
+      <w:r>
+        <w:rPr>
+          <w:sz w:val="24"/>
+          <w:szCs w:val="24"/>
+        </w:rPr>
+        <w:t>va nous servir pour détecter le franchissement de la ligne d’arrivée, dispose de 3 pin</w:t>
+      </w:r>
     </w:p>
     <w:p>
       <w:pPr>
@@ -1088,8 +1088,14 @@
           <w:sz w:val="24"/>
           <w:szCs w:val="24"/>
         </w:rPr>
-        <w:lastRenderedPageBreak/>
         <w:t>GND</w:t>
+      </w:r>
+      <w:r>
+        <w:rPr>
+          <w:sz w:val="24"/>
+          <w:szCs w:val="24"/>
+        </w:rPr>
+        <w:t> : la masse</w:t>
       </w:r>
     </w:p>
     <w:p>
@@ -1111,6 +1117,29 @@
         </w:rPr>
         <w:t>SIGNAL</w:t>
       </w:r>
+      <w:r>
+        <w:rPr>
+          <w:sz w:val="24"/>
+          <w:szCs w:val="24"/>
+        </w:rPr>
+        <w:t xml:space="preserve"> : signal digital ( noir = </w:t>
+      </w:r>
+      <w:proofErr w:type="spellStart"/>
+      <w:r>
+        <w:rPr>
+          <w:sz w:val="24"/>
+          <w:szCs w:val="24"/>
+        </w:rPr>
+        <w:t>low</w:t>
+      </w:r>
+      <w:proofErr w:type="spellEnd"/>
+      <w:r>
+        <w:rPr>
+          <w:sz w:val="24"/>
+          <w:szCs w:val="24"/>
+        </w:rPr>
+        <w:t>, blanc =high)</w:t>
+      </w:r>
     </w:p>
     <w:p>
       <w:pPr>
@@ -1130,6 +1159,13 @@
           <w:szCs w:val="24"/>
         </w:rPr>
         <w:t>VCC</w:t>
+      </w:r>
+      <w:r>
+        <w:rPr>
+          <w:sz w:val="24"/>
+          <w:szCs w:val="24"/>
+        </w:rPr>
+        <w:t> : 5V DC</w:t>
       </w:r>
     </w:p>
     <w:p>
@@ -1210,36 +1246,24 @@
     </w:p>
     <w:p>
       <w:pPr>
-        <w:pStyle w:val="Paragrafoelenco"/>
-        <w:numPr>
-          <w:ilvl w:val="0"/>
-          <w:numId w:val="2"/>
-        </w:numPr>
-        <w:rPr>
-          <w:sz w:val="24"/>
-          <w:szCs w:val="24"/>
-        </w:rPr>
-      </w:pPr>
-      <w:r>
-        <w:rPr>
-          <w:sz w:val="24"/>
-          <w:szCs w:val="24"/>
-        </w:rPr>
-        <w:t xml:space="preserve">Il sera </w:t>
-      </w:r>
-      <w:r>
-        <w:rPr>
-          <w:sz w:val="24"/>
-          <w:szCs w:val="24"/>
-        </w:rPr>
-        <w:t>configuré</w:t>
-      </w:r>
-      <w:r>
-        <w:rPr>
-          <w:sz w:val="24"/>
-          <w:szCs w:val="24"/>
-        </w:rPr>
-        <w:t xml:space="preserve"> correctement de base, il va nous envoyer un signal de base qui va changer quand il va passer sur la ligne d’arrivée</w:t>
+        <w:rPr>
+          <w:sz w:val="24"/>
+          <w:szCs w:val="24"/>
+        </w:rPr>
+      </w:pPr>
+      <w:r>
+        <w:rPr>
+          <w:sz w:val="24"/>
+          <w:szCs w:val="24"/>
+        </w:rPr>
+        <w:t>I</w:t>
+      </w:r>
+      <w:r>
+        <w:rPr>
+          <w:sz w:val="24"/>
+          <w:szCs w:val="24"/>
+        </w:rPr>
+        <w:t>l va nous envoyer un signal de base qui va changer quand il va passer sur la ligne d’arrivée</w:t>
       </w:r>
       <w:r>
         <w:rPr>
@@ -1305,42 +1329,7 @@
           <w:u w:val="single"/>
           <w:lang w:eastAsia="fr-BE"/>
         </w:rPr>
-        <w:t xml:space="preserve">SG90 </w:t>
-      </w:r>
-      <w:proofErr w:type="gramStart"/>
-      <w:r>
-        <w:rPr>
-          <w:b/>
-          <w:bCs/>
-          <w:sz w:val="24"/>
-          <w:szCs w:val="24"/>
-          <w:u w:val="single"/>
-          <w:lang w:eastAsia="fr-BE"/>
-        </w:rPr>
-        <w:t>Micro servomoteur</w:t>
-      </w:r>
-      <w:proofErr w:type="gramEnd"/>
-      <w:r>
-        <w:rPr>
-          <w:b/>
-          <w:bCs/>
-          <w:sz w:val="24"/>
-          <w:szCs w:val="24"/>
-          <w:u w:val="single"/>
-          <w:lang w:eastAsia="fr-BE"/>
-        </w:rPr>
-        <w:t xml:space="preserve"> numérique 9G</w:t>
-      </w:r>
-      <w:r>
-        <w:rPr>
-          <w:b/>
-          <w:bCs/>
-          <w:sz w:val="24"/>
-          <w:szCs w:val="24"/>
-          <w:u w:val="single"/>
-          <w:lang w:eastAsia="fr-BE"/>
-        </w:rPr>
-        <w:t> :</w:t>
+        <w:t>SG90 Micro servomoteur numérique 9G</w:t>
       </w:r>
     </w:p>
     <w:p>
@@ -1390,7 +1379,25 @@
             <w:szCs w:val="24"/>
             <w:lang w:eastAsia="fr-BE"/>
           </w:rPr>
-          <w:t>https://www.sunfounder.com/products/sg90-micro-digital-servo</w:t>
+          <w:t>https:</w:t>
+        </w:r>
+        <w:r>
+          <w:rPr>
+            <w:rStyle w:val="Collegamentoipertestuale"/>
+            <w:sz w:val="24"/>
+            <w:szCs w:val="24"/>
+            <w:lang w:eastAsia="fr-BE"/>
+          </w:rPr>
+          <w:t>/</w:t>
+        </w:r>
+        <w:r>
+          <w:rPr>
+            <w:rStyle w:val="Collegamentoipertestuale"/>
+            <w:sz w:val="24"/>
+            <w:szCs w:val="24"/>
+            <w:lang w:eastAsia="fr-BE"/>
+          </w:rPr>
+          <w:t>/www.sunfounder.com/products/sg90-micro-digital-servo</w:t>
         </w:r>
       </w:hyperlink>
     </w:p>
@@ -1398,6 +1405,7 @@
       <w:pPr>
         <w:pStyle w:val="Paragrafoelenco"/>
         <w:rPr>
+          <w:rStyle w:val="Collegamentoipertestuale"/>
           <w:sz w:val="24"/>
           <w:szCs w:val="24"/>
           <w:lang w:eastAsia="fr-BE"/>
@@ -1411,9 +1419,44 @@
             <w:szCs w:val="24"/>
             <w:lang w:eastAsia="fr-BE"/>
           </w:rPr>
-          <w:t>https://ledisrupteurdimensionnel.com/arduino/servo-sg90-micro-servo-9g/</w:t>
+          <w:t>https://ledisrupteurdimensionnel.com/</w:t>
+        </w:r>
+        <w:r>
+          <w:rPr>
+            <w:rStyle w:val="Collegamentoipertestuale"/>
+            <w:sz w:val="24"/>
+            <w:szCs w:val="24"/>
+            <w:lang w:eastAsia="fr-BE"/>
+          </w:rPr>
+          <w:t>a</w:t>
+        </w:r>
+        <w:r>
+          <w:rPr>
+            <w:rStyle w:val="Collegamentoipertestuale"/>
+            <w:sz w:val="24"/>
+            <w:szCs w:val="24"/>
+            <w:lang w:eastAsia="fr-BE"/>
+          </w:rPr>
+          <w:t>rduino/servo-sg90-micro-servo-9g/</w:t>
         </w:r>
       </w:hyperlink>
+    </w:p>
+    <w:p>
+      <w:pPr>
+        <w:rPr>
+          <w:sz w:val="24"/>
+          <w:szCs w:val="24"/>
+          <w:lang w:eastAsia="fr-BE"/>
+        </w:rPr>
+      </w:pPr>
+      <w:r>
+        <w:rPr>
+          <w:sz w:val="24"/>
+          <w:szCs w:val="24"/>
+          <w:lang w:eastAsia="fr-BE"/>
+        </w:rPr>
+        <w:tab/>
+      </w:r>
     </w:p>
     <w:p>
       <w:pPr>
@@ -1444,23 +1487,31 @@
           <w:szCs w:val="24"/>
           <w:lang w:eastAsia="fr-BE"/>
         </w:rPr>
-        <w:t>Il tourne de 0 à 180</w:t>
-      </w:r>
-      <w:r>
-        <w:rPr>
-          <w:sz w:val="24"/>
-          <w:szCs w:val="24"/>
-          <w:lang w:eastAsia="fr-BE"/>
-        </w:rPr>
-        <w:t xml:space="preserve"> environ</w:t>
-      </w:r>
-      <w:r>
-        <w:rPr>
-          <w:sz w:val="24"/>
-          <w:szCs w:val="24"/>
-          <w:lang w:eastAsia="fr-BE"/>
-        </w:rPr>
-        <w:t xml:space="preserve"> et on peut le contrôler avec un potentiomètre</w:t>
+        <w:t>VCC</w:t>
+      </w:r>
+      <w:r>
+        <w:rPr>
+          <w:sz w:val="24"/>
+          <w:szCs w:val="24"/>
+          <w:lang w:eastAsia="fr-BE"/>
+        </w:rPr>
+        <w:t xml:space="preserve"> : </w:t>
+      </w:r>
+      <w:r>
+        <w:rPr>
+          <w:sz w:val="24"/>
+          <w:szCs w:val="24"/>
+          <w:lang w:eastAsia="fr-BE"/>
+        </w:rPr>
+        <w:t>5V</w:t>
+      </w:r>
+      <w:r>
+        <w:rPr>
+          <w:sz w:val="24"/>
+          <w:szCs w:val="24"/>
+          <w:lang w:eastAsia="fr-BE"/>
+        </w:rPr>
+        <w:t xml:space="preserve"> en alimentation.</w:t>
       </w:r>
     </w:p>
     <w:p>
@@ -1482,6 +1533,303 @@
           <w:szCs w:val="24"/>
           <w:lang w:eastAsia="fr-BE"/>
         </w:rPr>
+        <w:t>Pins</w:t>
+      </w:r>
+    </w:p>
+    <w:p>
+      <w:pPr>
+        <w:pStyle w:val="Paragrafoelenco"/>
+        <w:numPr>
+          <w:ilvl w:val="1"/>
+          <w:numId w:val="2"/>
+        </w:numPr>
+        <w:rPr>
+          <w:color w:val="FF0000"/>
+          <w:sz w:val="24"/>
+          <w:szCs w:val="24"/>
+          <w:lang w:eastAsia="fr-BE"/>
+        </w:rPr>
+      </w:pPr>
+      <w:r>
+        <w:rPr>
+          <w:color w:val="FF0000"/>
+          <w:sz w:val="24"/>
+          <w:szCs w:val="24"/>
+          <w:lang w:eastAsia="fr-BE"/>
+        </w:rPr>
+        <w:t>VCC</w:t>
+      </w:r>
+    </w:p>
+    <w:p>
+      <w:pPr>
+        <w:pStyle w:val="Paragrafoelenco"/>
+        <w:numPr>
+          <w:ilvl w:val="1"/>
+          <w:numId w:val="2"/>
+        </w:numPr>
+        <w:rPr>
+          <w:color w:val="833C0B" w:themeColor="accent2" w:themeShade="80"/>
+          <w:sz w:val="24"/>
+          <w:szCs w:val="24"/>
+          <w:lang w:eastAsia="fr-BE"/>
+        </w:rPr>
+      </w:pPr>
+      <w:r>
+        <w:rPr>
+          <w:color w:val="833C0B" w:themeColor="accent2" w:themeShade="80"/>
+          <w:sz w:val="24"/>
+          <w:szCs w:val="24"/>
+          <w:lang w:eastAsia="fr-BE"/>
+        </w:rPr>
+        <w:t>GND</w:t>
+      </w:r>
+    </w:p>
+    <w:p>
+      <w:pPr>
+        <w:pStyle w:val="Paragrafoelenco"/>
+        <w:numPr>
+          <w:ilvl w:val="1"/>
+          <w:numId w:val="2"/>
+        </w:numPr>
+        <w:rPr>
+          <w:color w:val="ED7D31" w:themeColor="accent2"/>
+          <w:sz w:val="24"/>
+          <w:szCs w:val="24"/>
+          <w:lang w:eastAsia="fr-BE"/>
+        </w:rPr>
+      </w:pPr>
+      <w:r>
+        <w:rPr>
+          <w:color w:val="ED7D31" w:themeColor="accent2"/>
+          <w:sz w:val="24"/>
+          <w:szCs w:val="24"/>
+          <w:lang w:eastAsia="fr-BE"/>
+        </w:rPr>
+        <w:t>SIGNAL PWM</w:t>
+      </w:r>
+    </w:p>
+    <w:p>
+      <w:pPr>
+        <w:pStyle w:val="Paragrafoelenco"/>
+        <w:numPr>
+          <w:ilvl w:val="0"/>
+          <w:numId w:val="2"/>
+        </w:numPr>
+        <w:rPr>
+          <w:sz w:val="24"/>
+          <w:szCs w:val="24"/>
+          <w:lang w:eastAsia="fr-BE"/>
+        </w:rPr>
+      </w:pPr>
+      <w:r>
+        <w:rPr>
+          <w:sz w:val="24"/>
+          <w:szCs w:val="24"/>
+          <w:lang w:eastAsia="fr-BE"/>
+        </w:rPr>
+        <w:t>Rotation</w:t>
+      </w:r>
+      <w:r>
+        <w:rPr>
+          <w:sz w:val="24"/>
+          <w:szCs w:val="24"/>
+          <w:lang w:eastAsia="fr-BE"/>
+        </w:rPr>
+        <w:t xml:space="preserve"> de 0</w:t>
+      </w:r>
+      <w:r>
+        <w:rPr>
+          <w:rFonts w:ascii="Calibri" w:hAnsi="Calibri" w:cs="Calibri"/>
+          <w:sz w:val="24"/>
+          <w:szCs w:val="24"/>
+        </w:rPr>
+        <w:t xml:space="preserve"> ° </w:t>
+      </w:r>
+      <w:r>
+        <w:rPr>
+          <w:sz w:val="24"/>
+          <w:szCs w:val="24"/>
+          <w:lang w:eastAsia="fr-BE"/>
+        </w:rPr>
+        <w:t>à 180</w:t>
+      </w:r>
+      <w:r>
+        <w:rPr>
+          <w:rFonts w:ascii="Calibri" w:hAnsi="Calibri" w:cs="Calibri"/>
+          <w:sz w:val="24"/>
+          <w:szCs w:val="24"/>
+        </w:rPr>
+        <w:t xml:space="preserve"> </w:t>
+      </w:r>
+      <w:r>
+        <w:rPr>
+          <w:rFonts w:ascii="Calibri" w:hAnsi="Calibri" w:cs="Calibri"/>
+          <w:sz w:val="24"/>
+          <w:szCs w:val="24"/>
+        </w:rPr>
+        <w:t>°</w:t>
+      </w:r>
+      <w:r>
+        <w:rPr>
+          <w:rFonts w:ascii="Calibri" w:hAnsi="Calibri" w:cs="Calibri"/>
+          <w:sz w:val="24"/>
+          <w:szCs w:val="24"/>
+        </w:rPr>
+        <w:t xml:space="preserve"> </w:t>
+      </w:r>
+      <w:r>
+        <w:rPr>
+          <w:rFonts w:ascii="Calibri" w:hAnsi="Calibri" w:cs="Calibri"/>
+          <w:sz w:val="24"/>
+          <w:szCs w:val="24"/>
+        </w:rPr>
+        <w:t>(90</w:t>
+      </w:r>
+      <w:r>
+        <w:rPr>
+          <w:rFonts w:ascii="Calibri" w:hAnsi="Calibri" w:cs="Calibri"/>
+          <w:sz w:val="24"/>
+          <w:szCs w:val="24"/>
+        </w:rPr>
+        <w:t>°</w:t>
+      </w:r>
+      <w:r>
+        <w:rPr>
+          <w:rFonts w:ascii="Calibri" w:hAnsi="Calibri" w:cs="Calibri"/>
+          <w:sz w:val="24"/>
+          <w:szCs w:val="24"/>
+        </w:rPr>
+        <w:t xml:space="preserve"> est sa position de repos/</w:t>
+      </w:r>
+      <w:r>
+        <w:rPr>
+          <w:rFonts w:ascii="Calibri" w:hAnsi="Calibri" w:cs="Calibri"/>
+          <w:sz w:val="24"/>
+          <w:szCs w:val="24"/>
+        </w:rPr>
+        <w:t>milieu</w:t>
+      </w:r>
+      <w:r>
+        <w:rPr>
+          <w:rFonts w:ascii="Calibri" w:hAnsi="Calibri" w:cs="Calibri"/>
+          <w:sz w:val="24"/>
+          <w:szCs w:val="24"/>
+        </w:rPr>
+        <w:t>)</w:t>
+      </w:r>
+      <w:r>
+        <w:rPr>
+          <w:rFonts w:ascii="Calibri" w:hAnsi="Calibri" w:cs="Calibri"/>
+          <w:sz w:val="24"/>
+          <w:szCs w:val="24"/>
+        </w:rPr>
+        <w:t xml:space="preserve"> </w:t>
+      </w:r>
+      <w:r>
+        <w:rPr>
+          <w:sz w:val="24"/>
+          <w:szCs w:val="24"/>
+          <w:lang w:eastAsia="fr-BE"/>
+        </w:rPr>
+        <w:t>environ</w:t>
+      </w:r>
+      <w:r>
+        <w:rPr>
+          <w:sz w:val="24"/>
+          <w:szCs w:val="24"/>
+          <w:lang w:eastAsia="fr-BE"/>
+        </w:rPr>
+        <w:t xml:space="preserve"> et </w:t>
+      </w:r>
+      <w:r>
+        <w:rPr>
+          <w:sz w:val="24"/>
+          <w:szCs w:val="24"/>
+          <w:lang w:eastAsia="fr-BE"/>
+        </w:rPr>
+        <w:t>qui peut être réglé</w:t>
+      </w:r>
+      <w:r>
+        <w:rPr>
+          <w:sz w:val="24"/>
+          <w:szCs w:val="24"/>
+          <w:lang w:eastAsia="fr-BE"/>
+        </w:rPr>
+        <w:t xml:space="preserve"> avec un potentiomètre</w:t>
+      </w:r>
+      <w:r>
+        <w:rPr>
+          <w:sz w:val="24"/>
+          <w:szCs w:val="24"/>
+          <w:lang w:eastAsia="fr-BE"/>
+        </w:rPr>
+        <w:t>.</w:t>
+      </w:r>
+    </w:p>
+    <w:p>
+      <w:pPr>
+        <w:rPr>
+          <w:sz w:val="24"/>
+          <w:szCs w:val="24"/>
+          <w:lang w:eastAsia="fr-BE"/>
+        </w:rPr>
+      </w:pPr>
+      <w:r>
+        <w:rPr>
+          <w:sz w:val="24"/>
+          <w:szCs w:val="24"/>
+          <w:lang w:eastAsia="fr-BE"/>
+        </w:rPr>
+        <w:t xml:space="preserve">Servo moteur digital qui effectue des rotations </w:t>
+      </w:r>
+      <w:r>
+        <w:rPr>
+          <w:sz w:val="24"/>
+          <w:szCs w:val="24"/>
+          <w:lang w:eastAsia="fr-BE"/>
+        </w:rPr>
+        <w:t>très</w:t>
+      </w:r>
+      <w:r>
+        <w:rPr>
+          <w:sz w:val="24"/>
+          <w:szCs w:val="24"/>
+          <w:lang w:eastAsia="fr-BE"/>
+        </w:rPr>
+        <w:t xml:space="preserve"> précise grâce </w:t>
+      </w:r>
+      <w:proofErr w:type="spellStart"/>
+      <w:r>
+        <w:rPr>
+          <w:sz w:val="24"/>
+          <w:szCs w:val="24"/>
+          <w:lang w:eastAsia="fr-BE"/>
+        </w:rPr>
+        <w:t>a</w:t>
+      </w:r>
+      <w:proofErr w:type="spellEnd"/>
+      <w:r>
+        <w:rPr>
+          <w:sz w:val="24"/>
+          <w:szCs w:val="24"/>
+          <w:lang w:eastAsia="fr-BE"/>
+        </w:rPr>
+        <w:t xml:space="preserve"> la modulation de largeur d</w:t>
+      </w:r>
+      <w:r>
+        <w:rPr>
+          <w:sz w:val="24"/>
+          <w:szCs w:val="24"/>
+          <w:lang w:eastAsia="fr-BE"/>
+        </w:rPr>
+        <w:t xml:space="preserve">’impulsion. </w:t>
+      </w:r>
+      <w:r>
+        <w:rPr>
+          <w:sz w:val="24"/>
+          <w:szCs w:val="24"/>
+          <w:lang w:eastAsia="fr-BE"/>
+        </w:rPr>
         <w:t>Les principales caractéristiques</w:t>
       </w:r>
       <w:r>
@@ -1498,7 +1846,23 @@
           <w:szCs w:val="24"/>
           <w:lang w:eastAsia="fr-BE"/>
         </w:rPr>
-        <w:t>st la force qui est capable de faire sur son axe, et se mesure en KG/cm</w:t>
+        <w:t>st la force qui est capable de faire sur son axe, et se mesure en K</w:t>
+      </w:r>
+      <w:r>
+        <w:rPr>
+          <w:sz w:val="24"/>
+          <w:szCs w:val="24"/>
+          <w:lang w:eastAsia="fr-BE"/>
+        </w:rPr>
+        <w:t>g</w:t>
+      </w:r>
+      <w:r>
+        <w:rPr>
+          <w:sz w:val="24"/>
+          <w:szCs w:val="24"/>
+          <w:lang w:eastAsia="fr-BE"/>
+        </w:rPr>
+        <w:t>/cm</w:t>
       </w:r>
       <w:r>
         <w:rPr>
@@ -1530,10 +1894,8 @@
           <w:u w:val="single"/>
           <w:lang w:eastAsia="fr-BE"/>
         </w:rPr>
-        <w:lastRenderedPageBreak/>
-        <w:t xml:space="preserve">DC </w:t>
-      </w:r>
-      <w:proofErr w:type="spellStart"/>
+        <w:t>DC G</w:t>
+      </w:r>
       <w:r>
         <w:rPr>
           <w:b/>
@@ -1543,54 +1905,7 @@
           <w:u w:val="single"/>
           <w:lang w:eastAsia="fr-BE"/>
         </w:rPr>
-        <w:t>G</w:t>
-      </w:r>
-      <w:r>
-        <w:rPr>
-          <w:b/>
-          <w:bCs/>
-          <w:sz w:val="24"/>
-          <w:szCs w:val="24"/>
-          <w:u w:val="single"/>
-          <w:lang w:eastAsia="fr-BE"/>
-        </w:rPr>
-        <w:t>ear</w:t>
-      </w:r>
-      <w:proofErr w:type="spellEnd"/>
-      <w:r>
-        <w:rPr>
-          <w:b/>
-          <w:bCs/>
-          <w:sz w:val="24"/>
-          <w:szCs w:val="24"/>
-          <w:u w:val="single"/>
-          <w:lang w:eastAsia="fr-BE"/>
-        </w:rPr>
-        <w:t xml:space="preserve"> </w:t>
-      </w:r>
-      <w:proofErr w:type="spellStart"/>
-      <w:r>
-        <w:rPr>
-          <w:b/>
-          <w:bCs/>
-          <w:sz w:val="24"/>
-          <w:szCs w:val="24"/>
-          <w:u w:val="single"/>
-          <w:lang w:eastAsia="fr-BE"/>
-        </w:rPr>
-        <w:t>Motor</w:t>
-      </w:r>
-      <w:proofErr w:type="spellEnd"/>
-      <w:r>
-        <w:rPr>
-          <w:b/>
-          <w:bCs/>
-          <w:sz w:val="24"/>
-          <w:szCs w:val="24"/>
-          <w:u w:val="single"/>
-          <w:lang w:eastAsia="fr-BE"/>
-        </w:rPr>
-        <w:t> :</w:t>
+        <w:t>ear Motor</w:t>
       </w:r>
     </w:p>
     <w:p>
@@ -1610,7 +1925,25 @@
             <w:szCs w:val="24"/>
             <w:lang w:eastAsia="fr-BE"/>
           </w:rPr>
-          <w:t>https://www.adafruit.com/product/3777</w:t>
+          <w:t>https://www.adafruit.com/product/37</w:t>
+        </w:r>
+        <w:r>
+          <w:rPr>
+            <w:rStyle w:val="Collegamentoipertestuale"/>
+            <w:sz w:val="24"/>
+            <w:szCs w:val="24"/>
+            <w:lang w:eastAsia="fr-BE"/>
+          </w:rPr>
+          <w:t>7</w:t>
+        </w:r>
+        <w:r>
+          <w:rPr>
+            <w:rStyle w:val="Collegamentoipertestuale"/>
+            <w:sz w:val="24"/>
+            <w:szCs w:val="24"/>
+            <w:lang w:eastAsia="fr-BE"/>
+          </w:rPr>
+          <w:t>7</w:t>
         </w:r>
       </w:hyperlink>
     </w:p>
@@ -1633,7 +1966,24 @@
           <w:szCs w:val="24"/>
           <w:lang w:eastAsia="fr-BE"/>
         </w:rPr>
-        <w:t>Pour la vitesse, on va devoir gérer la vitesse avec on envoie du courant et on coupe et en faisant ça</w:t>
+        <w:t xml:space="preserve">Pour la vitesse, on va devoir gérer </w:t>
+      </w:r>
+      <w:r>
+        <w:rPr>
+          <w:sz w:val="24"/>
+          <w:szCs w:val="24"/>
+          <w:u w:val="single"/>
+          <w:lang w:eastAsia="fr-BE"/>
+        </w:rPr>
+        <w:t>la</w:t>
+      </w:r>
+      <w:r>
+        <w:rPr>
+          <w:sz w:val="24"/>
+          <w:szCs w:val="24"/>
+          <w:lang w:eastAsia="fr-BE"/>
+        </w:rPr>
+        <w:t xml:space="preserve"> vitesse avec on envoie du courant et on coupe et en faisant ça</w:t>
       </w:r>
       <w:r>
         <w:rPr>
@@ -1671,25 +2021,7 @@
           <w:szCs w:val="24"/>
           <w:lang w:eastAsia="fr-BE"/>
         </w:rPr>
-        <w:t xml:space="preserve">PWM, Pulse </w:t>
-      </w:r>
-      <w:proofErr w:type="spellStart"/>
-      <w:r>
-        <w:rPr>
-          <w:sz w:val="24"/>
-          <w:szCs w:val="24"/>
-          <w:lang w:eastAsia="fr-BE"/>
-        </w:rPr>
-        <w:t>Width</w:t>
-      </w:r>
-      <w:proofErr w:type="spellEnd"/>
-      <w:r>
-        <w:rPr>
-          <w:sz w:val="24"/>
-          <w:szCs w:val="24"/>
-          <w:lang w:eastAsia="fr-BE"/>
-        </w:rPr>
-        <w:t xml:space="preserve"> Modulation</w:t>
+        <w:t>PWM, Pulse Width Modulation</w:t>
       </w:r>
       <w:r>
         <w:rPr>
@@ -1817,9 +2149,416 @@
           <w:u w:val="single"/>
           <w:lang w:eastAsia="fr-BE"/>
         </w:rPr>
-        <w:t xml:space="preserve"> – TCS 3472</w:t>
-      </w:r>
-      <w:r>
+        <w:t xml:space="preserve"> – TCS3472</w:t>
+      </w:r>
+    </w:p>
+    <w:p>
+      <w:pPr>
+        <w:pStyle w:val="Paragrafoelenco"/>
+        <w:numPr>
+          <w:ilvl w:val="0"/>
+          <w:numId w:val="8"/>
+        </w:numPr>
+        <w:rPr>
+          <w:sz w:val="24"/>
+          <w:szCs w:val="24"/>
+          <w:lang w:eastAsia="fr-BE"/>
+        </w:rPr>
+      </w:pPr>
+      <w:r>
+        <w:rPr>
+          <w:sz w:val="24"/>
+          <w:szCs w:val="24"/>
+          <w:lang w:eastAsia="fr-BE"/>
+        </w:rPr>
+        <w:t>PINS :</w:t>
+      </w:r>
+    </w:p>
+    <w:p>
+      <w:pPr>
+        <w:pStyle w:val="Paragrafoelenco"/>
+        <w:numPr>
+          <w:ilvl w:val="1"/>
+          <w:numId w:val="10"/>
+        </w:numPr>
+        <w:rPr>
+          <w:sz w:val="24"/>
+          <w:szCs w:val="24"/>
+          <w:lang w:eastAsia="fr-BE"/>
+        </w:rPr>
+      </w:pPr>
+      <w:r>
+        <w:rPr>
+          <w:sz w:val="24"/>
+          <w:szCs w:val="24"/>
+          <w:lang w:eastAsia="fr-BE"/>
+        </w:rPr>
+        <w:t>LED</w:t>
+      </w:r>
+    </w:p>
+    <w:p>
+      <w:pPr>
+        <w:pStyle w:val="Paragrafoelenco"/>
+        <w:numPr>
+          <w:ilvl w:val="1"/>
+          <w:numId w:val="10"/>
+        </w:numPr>
+        <w:rPr>
+          <w:sz w:val="24"/>
+          <w:szCs w:val="24"/>
+          <w:lang w:eastAsia="fr-BE"/>
+        </w:rPr>
+      </w:pPr>
+      <w:r>
+        <w:rPr>
+          <w:sz w:val="24"/>
+          <w:szCs w:val="24"/>
+          <w:lang w:eastAsia="fr-BE"/>
+        </w:rPr>
+        <w:t xml:space="preserve">INT </w:t>
+      </w:r>
+    </w:p>
+    <w:p>
+      <w:pPr>
+        <w:pStyle w:val="Paragrafoelenco"/>
+        <w:numPr>
+          <w:ilvl w:val="1"/>
+          <w:numId w:val="10"/>
+        </w:numPr>
+        <w:rPr>
+          <w:sz w:val="24"/>
+          <w:szCs w:val="24"/>
+          <w:lang w:eastAsia="fr-BE"/>
+        </w:rPr>
+      </w:pPr>
+      <w:r>
+        <w:rPr>
+          <w:sz w:val="24"/>
+          <w:szCs w:val="24"/>
+          <w:lang w:eastAsia="fr-BE"/>
+        </w:rPr>
+        <w:t>SDA donne pour I²C</w:t>
+      </w:r>
+    </w:p>
+    <w:p>
+      <w:pPr>
+        <w:pStyle w:val="Paragrafoelenco"/>
+        <w:numPr>
+          <w:ilvl w:val="1"/>
+          <w:numId w:val="10"/>
+        </w:numPr>
+        <w:rPr>
+          <w:sz w:val="24"/>
+          <w:szCs w:val="24"/>
+          <w:lang w:eastAsia="fr-BE"/>
+        </w:rPr>
+      </w:pPr>
+      <w:r>
+        <w:rPr>
+          <w:sz w:val="24"/>
+          <w:szCs w:val="24"/>
+          <w:lang w:eastAsia="fr-BE"/>
+        </w:rPr>
+        <w:t>SCL clock du I²C</w:t>
+      </w:r>
+    </w:p>
+    <w:p>
+      <w:pPr>
+        <w:pStyle w:val="Paragrafoelenco"/>
+        <w:numPr>
+          <w:ilvl w:val="1"/>
+          <w:numId w:val="10"/>
+        </w:numPr>
+        <w:rPr>
+          <w:sz w:val="24"/>
+          <w:szCs w:val="24"/>
+          <w:lang w:eastAsia="fr-BE"/>
+        </w:rPr>
+      </w:pPr>
+      <w:r>
+        <w:rPr>
+          <w:sz w:val="24"/>
+          <w:szCs w:val="24"/>
+          <w:lang w:eastAsia="fr-BE"/>
+        </w:rPr>
+        <w:t>3v3 pin d’alimentation 3.3V</w:t>
+      </w:r>
+    </w:p>
+    <w:p>
+      <w:pPr>
+        <w:pStyle w:val="Paragrafoelenco"/>
+        <w:numPr>
+          <w:ilvl w:val="1"/>
+          <w:numId w:val="10"/>
+        </w:numPr>
+        <w:rPr>
+          <w:sz w:val="24"/>
+          <w:szCs w:val="24"/>
+          <w:lang w:eastAsia="fr-BE"/>
+        </w:rPr>
+      </w:pPr>
+      <w:r>
+        <w:rPr>
+          <w:sz w:val="24"/>
+          <w:szCs w:val="24"/>
+          <w:lang w:eastAsia="fr-BE"/>
+        </w:rPr>
+        <w:t xml:space="preserve">GND </w:t>
+      </w:r>
+    </w:p>
+    <w:p>
+      <w:pPr>
+        <w:pStyle w:val="Paragrafoelenco"/>
+        <w:numPr>
+          <w:ilvl w:val="1"/>
+          <w:numId w:val="10"/>
+        </w:numPr>
+        <w:rPr>
+          <w:sz w:val="24"/>
+          <w:szCs w:val="24"/>
+          <w:lang w:eastAsia="fr-BE"/>
+        </w:rPr>
+      </w:pPr>
+      <w:r>
+        <w:rPr>
+          <w:sz w:val="24"/>
+          <w:szCs w:val="24"/>
+          <w:lang w:eastAsia="fr-BE"/>
+        </w:rPr>
+        <w:t>VIN pin d’alimentation 5V</w:t>
+      </w:r>
+    </w:p>
+    <w:p>
+      <w:pPr>
+        <w:pStyle w:val="Paragrafoelenco"/>
+        <w:ind w:left="1440"/>
+        <w:rPr>
+          <w:sz w:val="24"/>
+          <w:szCs w:val="24"/>
+          <w:lang w:eastAsia="fr-BE"/>
+        </w:rPr>
+      </w:pPr>
+    </w:p>
+    <w:p>
+      <w:pPr>
+        <w:jc w:val="both"/>
+        <w:rPr>
+          <w:sz w:val="24"/>
+          <w:szCs w:val="24"/>
+          <w:lang w:eastAsia="fr-BE"/>
+        </w:rPr>
+      </w:pPr>
+      <w:r>
+        <w:rPr>
+          <w:sz w:val="24"/>
+          <w:szCs w:val="24"/>
+          <w:lang w:eastAsia="fr-BE"/>
+        </w:rPr>
+        <w:t>L</w:t>
+      </w:r>
+      <w:r>
+        <w:rPr>
+          <w:sz w:val="24"/>
+          <w:szCs w:val="24"/>
+          <w:lang w:eastAsia="fr-BE"/>
+        </w:rPr>
+        <w:t>e capteur</w:t>
+      </w:r>
+      <w:r>
+        <w:rPr>
+          <w:sz w:val="24"/>
+          <w:szCs w:val="24"/>
+          <w:lang w:eastAsia="fr-BE"/>
+        </w:rPr>
+        <w:t xml:space="preserve"> TCS3472 </w:t>
+      </w:r>
+      <w:r>
+        <w:rPr>
+          <w:sz w:val="24"/>
+          <w:szCs w:val="24"/>
+          <w:lang w:eastAsia="fr-BE"/>
+        </w:rPr>
+        <w:t xml:space="preserve">permet </w:t>
+      </w:r>
+      <w:r>
+        <w:rPr>
+          <w:sz w:val="24"/>
+          <w:szCs w:val="24"/>
+          <w:lang w:eastAsia="fr-BE"/>
+        </w:rPr>
+        <w:t>à</w:t>
+      </w:r>
+      <w:r>
+        <w:rPr>
+          <w:sz w:val="24"/>
+          <w:szCs w:val="24"/>
+          <w:lang w:eastAsia="fr-BE"/>
+        </w:rPr>
+        <w:t xml:space="preserve"> notre module Raspberry Pi de détecter </w:t>
+      </w:r>
+      <w:r>
+        <w:rPr>
+          <w:sz w:val="24"/>
+          <w:szCs w:val="24"/>
+          <w:lang w:eastAsia="fr-BE"/>
+        </w:rPr>
+        <w:t>le couleur</w:t>
+      </w:r>
+      <w:r>
+        <w:rPr>
+          <w:sz w:val="24"/>
+          <w:szCs w:val="24"/>
+          <w:lang w:eastAsia="fr-BE"/>
+        </w:rPr>
+        <w:t xml:space="preserve"> </w:t>
+      </w:r>
+      <w:r>
+        <w:rPr>
+          <w:sz w:val="24"/>
+          <w:szCs w:val="24"/>
+          <w:lang w:eastAsia="fr-BE"/>
+        </w:rPr>
+        <w:t>d’un</w:t>
+      </w:r>
+      <w:r>
+        <w:rPr>
+          <w:sz w:val="24"/>
+          <w:szCs w:val="24"/>
+          <w:lang w:eastAsia="fr-BE"/>
+        </w:rPr>
+        <w:t xml:space="preserve"> obje</w:t>
+      </w:r>
+      <w:r>
+        <w:rPr>
+          <w:sz w:val="24"/>
+          <w:szCs w:val="24"/>
+          <w:lang w:eastAsia="fr-BE"/>
+        </w:rPr>
+        <w:t>t</w:t>
+      </w:r>
+      <w:r>
+        <w:rPr>
+          <w:sz w:val="24"/>
+          <w:szCs w:val="24"/>
+          <w:lang w:eastAsia="fr-BE"/>
+        </w:rPr>
+        <w:t xml:space="preserve"> en nous fournissant un retour numérique des valeurs de détection de lumière rouge, verte, bleue et lumière claire</w:t>
+      </w:r>
+      <w:r>
+        <w:rPr>
+          <w:sz w:val="24"/>
+          <w:szCs w:val="24"/>
+          <w:lang w:eastAsia="fr-BE"/>
+        </w:rPr>
+        <w:t>.</w:t>
+      </w:r>
+      <w:r>
+        <w:rPr>
+          <w:sz w:val="24"/>
+          <w:szCs w:val="24"/>
+          <w:lang w:eastAsia="fr-BE"/>
+        </w:rPr>
+        <w:t xml:space="preserve"> </w:t>
+      </w:r>
+      <w:r>
+        <w:rPr>
+          <w:sz w:val="24"/>
+          <w:szCs w:val="24"/>
+          <w:lang w:eastAsia="fr-BE"/>
+        </w:rPr>
+        <w:t>Un filtre bloquant I</w:t>
+      </w:r>
+      <w:r>
+        <w:rPr>
+          <w:sz w:val="24"/>
+          <w:szCs w:val="24"/>
+          <w:lang w:eastAsia="fr-BE"/>
+        </w:rPr>
+        <w:t>nfrarouge</w:t>
+      </w:r>
+      <w:r>
+        <w:rPr>
+          <w:sz w:val="24"/>
+          <w:szCs w:val="24"/>
+          <w:lang w:eastAsia="fr-BE"/>
+        </w:rPr>
+        <w:t>, intégré sur la puce e</w:t>
+      </w:r>
+      <w:r>
+        <w:rPr>
+          <w:sz w:val="24"/>
+          <w:szCs w:val="24"/>
+          <w:lang w:eastAsia="fr-BE"/>
+        </w:rPr>
+        <w:t>s</w:t>
+      </w:r>
+      <w:r>
+        <w:rPr>
+          <w:sz w:val="24"/>
+          <w:szCs w:val="24"/>
+          <w:lang w:eastAsia="fr-BE"/>
+        </w:rPr>
+        <w:t xml:space="preserve">t </w:t>
+      </w:r>
+      <w:r>
+        <w:rPr>
+          <w:sz w:val="24"/>
+          <w:szCs w:val="24"/>
+          <w:lang w:eastAsia="fr-BE"/>
+        </w:rPr>
+        <w:t>situ</w:t>
+      </w:r>
+      <w:r>
+        <w:rPr>
+          <w:sz w:val="24"/>
+          <w:szCs w:val="24"/>
+          <w:lang w:eastAsia="fr-BE"/>
+        </w:rPr>
+        <w:t xml:space="preserve">é aux photodiodes de détection de couleur, minimise la composante spectrale </w:t>
+      </w:r>
+      <w:r>
+        <w:rPr>
+          <w:sz w:val="24"/>
+          <w:szCs w:val="24"/>
+          <w:lang w:eastAsia="fr-BE"/>
+        </w:rPr>
+        <w:t>infrarouge</w:t>
+      </w:r>
+      <w:r>
+        <w:rPr>
+          <w:sz w:val="24"/>
+          <w:szCs w:val="24"/>
+          <w:lang w:eastAsia="fr-BE"/>
+        </w:rPr>
+        <w:t xml:space="preserve"> de la lumière entrante et permet de prendre des mesures de couleur avec précision. Ces données sont transférées via un I</w:t>
+      </w:r>
+      <w:r>
+        <w:rPr>
+          <w:sz w:val="24"/>
+          <w:szCs w:val="24"/>
+          <w:lang w:eastAsia="fr-BE"/>
+        </w:rPr>
+        <w:t>²</w:t>
+      </w:r>
+      <w:r>
+        <w:rPr>
+          <w:sz w:val="24"/>
+          <w:szCs w:val="24"/>
+          <w:lang w:eastAsia="fr-BE"/>
+        </w:rPr>
+        <w:t>C vers l’hôte</w:t>
+      </w:r>
+      <w:r>
+        <w:rPr>
+          <w:sz w:val="24"/>
+          <w:szCs w:val="24"/>
+          <w:lang w:eastAsia="fr-BE"/>
+        </w:rPr>
+        <w:t>.</w:t>
+      </w:r>
+    </w:p>
+    <w:p>
+      <w:pPr>
         <w:rPr>
           <w:b/>
           <w:bCs/>
@@ -1828,46 +2567,8 @@
           <w:u w:val="single"/>
           <w:lang w:eastAsia="fr-BE"/>
         </w:rPr>
-        <w:t> :</w:t>
-      </w:r>
-    </w:p>
-    <w:p>
-      <w:pPr>
-        <w:rPr>
-          <w:sz w:val="24"/>
-          <w:szCs w:val="24"/>
-          <w:lang w:eastAsia="fr-BE"/>
-        </w:rPr>
-      </w:pPr>
-      <w:r>
-        <w:rPr>
-          <w:sz w:val="24"/>
-          <w:szCs w:val="24"/>
-          <w:lang w:eastAsia="fr-BE"/>
-        </w:rPr>
-        <w:t xml:space="preserve">Pour </w:t>
-      </w:r>
-      <w:proofErr w:type="gramStart"/>
-      <w:r>
-        <w:rPr>
-          <w:sz w:val="24"/>
-          <w:szCs w:val="24"/>
-          <w:lang w:eastAsia="fr-BE"/>
-        </w:rPr>
-        <w:t>faire</w:t>
-      </w:r>
-      <w:proofErr w:type="gramEnd"/>
-      <w:r>
-        <w:rPr>
-          <w:sz w:val="24"/>
-          <w:szCs w:val="24"/>
-          <w:lang w:eastAsia="fr-BE"/>
-        </w:rPr>
-        <w:t xml:space="preserve"> un feu rouge.</w:t>
-      </w:r>
-    </w:p>
-    <w:p>
-      <w:pPr>
+      </w:pPr>
+      <w:r>
         <w:rPr>
           <w:b/>
           <w:bCs/>
@@ -1876,7 +2577,8 @@
           <w:u w:val="single"/>
           <w:lang w:eastAsia="fr-BE"/>
         </w:rPr>
-      </w:pPr>
+        <w:t xml:space="preserve">Capteur de courant continue </w:t>
+      </w:r>
       <w:r>
         <w:rPr>
           <w:b/>
@@ -1886,17 +2588,6 @@
           <w:u w:val="single"/>
           <w:lang w:eastAsia="fr-BE"/>
         </w:rPr>
-        <w:t xml:space="preserve">Capteur de courant continue </w:t>
-      </w:r>
-      <w:r>
-        <w:rPr>
-          <w:b/>
-          <w:bCs/>
-          <w:sz w:val="24"/>
-          <w:szCs w:val="24"/>
-          <w:u w:val="single"/>
-          <w:lang w:eastAsia="fr-BE"/>
-        </w:rPr>
         <w:t>du servo-moteur :</w:t>
       </w:r>
     </w:p>
@@ -1914,6 +2605,7 @@
           <w:szCs w:val="24"/>
           <w:lang w:eastAsia="fr-BE"/>
         </w:rPr>
+        <w:lastRenderedPageBreak/>
         <w:t xml:space="preserve">Ils chauffent vite </w:t>
       </w:r>
       <w:r>
@@ -1959,141 +2651,6 @@
           <w:lang w:eastAsia="fr-BE"/>
         </w:rPr>
       </w:pPr>
-    </w:p>
-    <w:p>
-      <w:pPr>
-        <w:rPr>
-          <w:sz w:val="24"/>
-          <w:szCs w:val="24"/>
-          <w:lang w:eastAsia="fr-BE"/>
-        </w:rPr>
-      </w:pPr>
-    </w:p>
-    <w:p>
-      <w:pPr>
-        <w:rPr>
-          <w:sz w:val="24"/>
-          <w:szCs w:val="24"/>
-          <w:lang w:eastAsia="fr-BE"/>
-        </w:rPr>
-      </w:pPr>
-    </w:p>
-    <w:p>
-      <w:pPr>
-        <w:rPr>
-          <w:sz w:val="24"/>
-          <w:szCs w:val="24"/>
-          <w:lang w:eastAsia="fr-BE"/>
-        </w:rPr>
-      </w:pPr>
-    </w:p>
-    <w:p>
-      <w:pPr>
-        <w:rPr>
-          <w:sz w:val="24"/>
-          <w:szCs w:val="24"/>
-          <w:lang w:eastAsia="fr-BE"/>
-        </w:rPr>
-      </w:pPr>
-    </w:p>
-    <w:p>
-      <w:pPr>
-        <w:rPr>
-          <w:sz w:val="24"/>
-          <w:szCs w:val="24"/>
-          <w:lang w:eastAsia="fr-BE"/>
-        </w:rPr>
-      </w:pPr>
-    </w:p>
-    <w:p>
-      <w:pPr>
-        <w:rPr>
-          <w:sz w:val="24"/>
-          <w:szCs w:val="24"/>
-          <w:lang w:eastAsia="fr-BE"/>
-        </w:rPr>
-      </w:pPr>
-    </w:p>
-    <w:p>
-      <w:pPr>
-        <w:rPr>
-          <w:sz w:val="24"/>
-          <w:szCs w:val="24"/>
-          <w:lang w:eastAsia="fr-BE"/>
-        </w:rPr>
-      </w:pPr>
-    </w:p>
-    <w:p>
-      <w:pPr>
-        <w:rPr>
-          <w:sz w:val="24"/>
-          <w:szCs w:val="24"/>
-          <w:lang w:eastAsia="fr-BE"/>
-        </w:rPr>
-      </w:pPr>
-    </w:p>
-    <w:p>
-      <w:pPr>
-        <w:rPr>
-          <w:sz w:val="24"/>
-          <w:szCs w:val="24"/>
-          <w:lang w:eastAsia="fr-BE"/>
-        </w:rPr>
-      </w:pPr>
-    </w:p>
-    <w:p>
-      <w:pPr>
-        <w:rPr>
-          <w:sz w:val="24"/>
-          <w:szCs w:val="24"/>
-          <w:lang w:eastAsia="fr-BE"/>
-        </w:rPr>
-      </w:pPr>
-    </w:p>
-    <w:p>
-      <w:pPr>
-        <w:rPr>
-          <w:sz w:val="24"/>
-          <w:szCs w:val="24"/>
-          <w:lang w:eastAsia="fr-BE"/>
-        </w:rPr>
-      </w:pPr>
-    </w:p>
-    <w:p>
-      <w:pPr>
-        <w:rPr>
-          <w:sz w:val="24"/>
-          <w:szCs w:val="24"/>
-          <w:lang w:eastAsia="fr-BE"/>
-        </w:rPr>
-      </w:pPr>
-    </w:p>
-    <w:p>
-      <w:pPr>
-        <w:rPr>
-          <w:sz w:val="24"/>
-          <w:szCs w:val="24"/>
-          <w:lang w:eastAsia="fr-BE"/>
-        </w:rPr>
-      </w:pPr>
-    </w:p>
-    <w:p>
-      <w:pPr>
-        <w:rPr>
-          <w:sz w:val="24"/>
-          <w:szCs w:val="24"/>
-          <w:lang w:eastAsia="fr-BE"/>
-        </w:rPr>
-      </w:pPr>
-    </w:p>
-    <w:p>
-      <w:pPr>
-        <w:rPr>
-          <w:sz w:val="24"/>
-          <w:szCs w:val="24"/>
-          <w:lang w:eastAsia="fr-BE"/>
-        </w:rPr>
-      </w:pPr>
       <w:r>
         <w:rPr>
           <w:sz w:val="24"/>
@@ -2101,7 +2658,15 @@
           <w:lang w:eastAsia="fr-BE"/>
         </w:rPr>
         <w:lastRenderedPageBreak/>
-        <w:t xml:space="preserve">Connexion </w:t>
+        <w:t>C</w:t>
+      </w:r>
+      <w:r>
+        <w:rPr>
+          <w:sz w:val="24"/>
+          <w:szCs w:val="24"/>
+          <w:lang w:eastAsia="fr-BE"/>
+        </w:rPr>
+        <w:t xml:space="preserve">onnexion </w:t>
       </w:r>
       <w:proofErr w:type="spellStart"/>
       <w:r>
@@ -2121,15 +2686,6 @@
         </w:rPr>
         <w:t> :</w:t>
       </w:r>
-    </w:p>
-    <w:p>
-      <w:pPr>
-        <w:rPr>
-          <w:sz w:val="24"/>
-          <w:szCs w:val="24"/>
-          <w:lang w:eastAsia="fr-BE"/>
-        </w:rPr>
-      </w:pPr>
       <w:r>
         <w:rPr>
           <w:noProof/>
@@ -2374,6 +2930,9 @@
       <w:r>
         <w:t xml:space="preserve"> + </w:t>
       </w:r>
+      <w:r>
+        <w:t>datasheet</w:t>
+      </w:r>
     </w:p>
     <w:p>
       <w:hyperlink r:id="rId16" w:history="1">
@@ -2393,6 +2952,12 @@
       <w:r>
         <w:t xml:space="preserve"> +</w:t>
       </w:r>
+      <w:r>
+        <w:t xml:space="preserve"> </w:t>
+      </w:r>
+      <w:r>
+        <w:t>datasheet</w:t>
+      </w:r>
     </w:p>
     <w:p>
       <w:pPr>
@@ -2400,8 +2965,22 @@
           <w:u w:val="single"/>
         </w:rPr>
       </w:pPr>
-      <w:r>
-        <w:t>Capteur de couleur</w:t>
+      <w:hyperlink r:id="rId17" w:history="1">
+        <w:r>
+          <w:rPr>
+            <w:rStyle w:val="Collegamentoipertestuale"/>
+          </w:rPr>
+          <w:t>Capteur de couleur</w:t>
+        </w:r>
+      </w:hyperlink>
+      <w:r>
+        <w:t xml:space="preserve"> +</w:t>
+      </w:r>
+      <w:r>
+        <w:t xml:space="preserve"> </w:t>
+      </w:r>
+      <w:r>
+        <w:t>datasheet</w:t>
       </w:r>
     </w:p>
     <w:sectPr>
@@ -2432,7 +3011,7 @@
         <w:rFonts w:ascii="Symbol" w:hAnsi="Symbol" w:hint="default"/>
       </w:rPr>
     </w:lvl>
-    <w:lvl w:ilvl="1" w:tplc="080C0003" w:tentative="1">
+    <w:lvl w:ilvl="1" w:tplc="080C0003">
       <w:start w:val="1"/>
       <w:numFmt w:val="bullet"/>
       <w:lvlText w:val="o"/>
@@ -2530,6 +3109,119 @@
     </w:lvl>
   </w:abstractNum>
   <w:abstractNum w:abstractNumId="1" w15:restartNumberingAfterBreak="0">
+    <w:nsid w:val="065F1FD7"/>
+    <w:multiLevelType w:val="hybridMultilevel"/>
+    <w:tmpl w:val="7D0A770E"/>
+    <w:lvl w:ilvl="0" w:tplc="04100001">
+      <w:start w:val="1"/>
+      <w:numFmt w:val="bullet"/>
+      <w:lvlText w:val=""/>
+      <w:lvlJc w:val="left"/>
+      <w:pPr>
+        <w:ind w:left="720" w:hanging="360"/>
+      </w:pPr>
+      <w:rPr>
+        <w:rFonts w:ascii="Symbol" w:hAnsi="Symbol" w:hint="default"/>
+      </w:rPr>
+    </w:lvl>
+    <w:lvl w:ilvl="1" w:tplc="04100003">
+      <w:start w:val="1"/>
+      <w:numFmt w:val="bullet"/>
+      <w:lvlText w:val="o"/>
+      <w:lvlJc w:val="left"/>
+      <w:pPr>
+        <w:ind w:left="1440" w:hanging="360"/>
+      </w:pPr>
+      <w:rPr>
+        <w:rFonts w:ascii="Courier New" w:hAnsi="Courier New" w:cs="Courier New" w:hint="default"/>
+      </w:rPr>
+    </w:lvl>
+    <w:lvl w:ilvl="2" w:tplc="04100005" w:tentative="1">
+      <w:start w:val="1"/>
+      <w:numFmt w:val="bullet"/>
+      <w:lvlText w:val=""/>
+      <w:lvlJc w:val="left"/>
+      <w:pPr>
+        <w:ind w:left="2160" w:hanging="360"/>
+      </w:pPr>
+      <w:rPr>
+        <w:rFonts w:ascii="Wingdings" w:hAnsi="Wingdings" w:hint="default"/>
+      </w:rPr>
+    </w:lvl>
+    <w:lvl w:ilvl="3" w:tplc="04100001" w:tentative="1">
+      <w:start w:val="1"/>
+      <w:numFmt w:val="bullet"/>
+      <w:lvlText w:val=""/>
+      <w:lvlJc w:val="left"/>
+      <w:pPr>
+        <w:ind w:left="2880" w:hanging="360"/>
+      </w:pPr>
+      <w:rPr>
+        <w:rFonts w:ascii="Symbol" w:hAnsi="Symbol" w:hint="default"/>
+      </w:rPr>
+    </w:lvl>
+    <w:lvl w:ilvl="4" w:tplc="04100003" w:tentative="1">
+      <w:start w:val="1"/>
+      <w:numFmt w:val="bullet"/>
+      <w:lvlText w:val="o"/>
+      <w:lvlJc w:val="left"/>
+      <w:pPr>
+        <w:ind w:left="3600" w:hanging="360"/>
+      </w:pPr>
+      <w:rPr>
+        <w:rFonts w:ascii="Courier New" w:hAnsi="Courier New" w:cs="Courier New" w:hint="default"/>
+      </w:rPr>
+    </w:lvl>
+    <w:lvl w:ilvl="5" w:tplc="04100005" w:tentative="1">
+      <w:start w:val="1"/>
+      <w:numFmt w:val="bullet"/>
+      <w:lvlText w:val=""/>
+      <w:lvlJc w:val="left"/>
+      <w:pPr>
+        <w:ind w:left="4320" w:hanging="360"/>
+      </w:pPr>
+      <w:rPr>
+        <w:rFonts w:ascii="Wingdings" w:hAnsi="Wingdings" w:hint="default"/>
+      </w:rPr>
+    </w:lvl>
+    <w:lvl w:ilvl="6" w:tplc="04100001" w:tentative="1">
+      <w:start w:val="1"/>
+      <w:numFmt w:val="bullet"/>
+      <w:lvlText w:val=""/>
+      <w:lvlJc w:val="left"/>
+      <w:pPr>
+        <w:ind w:left="5040" w:hanging="360"/>
+      </w:pPr>
+      <w:rPr>
+        <w:rFonts w:ascii="Symbol" w:hAnsi="Symbol" w:hint="default"/>
+      </w:rPr>
+    </w:lvl>
+    <w:lvl w:ilvl="7" w:tplc="04100003" w:tentative="1">
+      <w:start w:val="1"/>
+      <w:numFmt w:val="bullet"/>
+      <w:lvlText w:val="o"/>
+      <w:lvlJc w:val="left"/>
+      <w:pPr>
+        <w:ind w:left="5760" w:hanging="360"/>
+      </w:pPr>
+      <w:rPr>
+        <w:rFonts w:ascii="Courier New" w:hAnsi="Courier New" w:cs="Courier New" w:hint="default"/>
+      </w:rPr>
+    </w:lvl>
+    <w:lvl w:ilvl="8" w:tplc="04100005" w:tentative="1">
+      <w:start w:val="1"/>
+      <w:numFmt w:val="bullet"/>
+      <w:lvlText w:val=""/>
+      <w:lvlJc w:val="left"/>
+      <w:pPr>
+        <w:ind w:left="6480" w:hanging="360"/>
+      </w:pPr>
+      <w:rPr>
+        <w:rFonts w:ascii="Wingdings" w:hAnsi="Wingdings" w:hint="default"/>
+      </w:rPr>
+    </w:lvl>
+  </w:abstractNum>
+  <w:abstractNum w:abstractNumId="2" w15:restartNumberingAfterBreak="0">
     <w:nsid w:val="1EF60B06"/>
     <w:multiLevelType w:val="hybridMultilevel"/>
     <w:tmpl w:val="2CBA363A"/>
@@ -2615,7 +3307,7 @@
       </w:pPr>
     </w:lvl>
   </w:abstractNum>
-  <w:abstractNum w:abstractNumId="2" w15:restartNumberingAfterBreak="0">
+  <w:abstractNum w:abstractNumId="3" w15:restartNumberingAfterBreak="0">
     <w:nsid w:val="30EB64B1"/>
     <w:multiLevelType w:val="hybridMultilevel"/>
     <w:tmpl w:val="60782ECC"/>
@@ -2725,7 +3417,7 @@
       </w:rPr>
     </w:lvl>
   </w:abstractNum>
-  <w:abstractNum w:abstractNumId="3" w15:restartNumberingAfterBreak="0">
+  <w:abstractNum w:abstractNumId="4" w15:restartNumberingAfterBreak="0">
     <w:nsid w:val="50F472F0"/>
     <w:multiLevelType w:val="hybridMultilevel"/>
     <w:tmpl w:val="714A8B56"/>
@@ -2838,7 +3530,206 @@
       </w:rPr>
     </w:lvl>
   </w:abstractNum>
-  <w:abstractNum w:abstractNumId="4" w15:restartNumberingAfterBreak="0">
+  <w:abstractNum w:abstractNumId="5" w15:restartNumberingAfterBreak="0">
+    <w:nsid w:val="68747959"/>
+    <w:multiLevelType w:val="hybridMultilevel"/>
+    <w:tmpl w:val="5C14C99A"/>
+    <w:lvl w:ilvl="0" w:tplc="0410000F">
+      <w:start w:val="1"/>
+      <w:numFmt w:val="decimal"/>
+      <w:lvlText w:val="%1."/>
+      <w:lvlJc w:val="left"/>
+      <w:pPr>
+        <w:ind w:left="720" w:hanging="360"/>
+      </w:pPr>
+    </w:lvl>
+    <w:lvl w:ilvl="1" w:tplc="04100019" w:tentative="1">
+      <w:start w:val="1"/>
+      <w:numFmt w:val="lowerLetter"/>
+      <w:lvlText w:val="%2."/>
+      <w:lvlJc w:val="left"/>
+      <w:pPr>
+        <w:ind w:left="1440" w:hanging="360"/>
+      </w:pPr>
+    </w:lvl>
+    <w:lvl w:ilvl="2" w:tplc="0410001B" w:tentative="1">
+      <w:start w:val="1"/>
+      <w:numFmt w:val="lowerRoman"/>
+      <w:lvlText w:val="%3."/>
+      <w:lvlJc w:val="right"/>
+      <w:pPr>
+        <w:ind w:left="2160" w:hanging="180"/>
+      </w:pPr>
+    </w:lvl>
+    <w:lvl w:ilvl="3" w:tplc="0410000F" w:tentative="1">
+      <w:start w:val="1"/>
+      <w:numFmt w:val="decimal"/>
+      <w:lvlText w:val="%4."/>
+      <w:lvlJc w:val="left"/>
+      <w:pPr>
+        <w:ind w:left="2880" w:hanging="360"/>
+      </w:pPr>
+    </w:lvl>
+    <w:lvl w:ilvl="4" w:tplc="04100019" w:tentative="1">
+      <w:start w:val="1"/>
+      <w:numFmt w:val="lowerLetter"/>
+      <w:lvlText w:val="%5."/>
+      <w:lvlJc w:val="left"/>
+      <w:pPr>
+        <w:ind w:left="3600" w:hanging="360"/>
+      </w:pPr>
+    </w:lvl>
+    <w:lvl w:ilvl="5" w:tplc="0410001B" w:tentative="1">
+      <w:start w:val="1"/>
+      <w:numFmt w:val="lowerRoman"/>
+      <w:lvlText w:val="%6."/>
+      <w:lvlJc w:val="right"/>
+      <w:pPr>
+        <w:ind w:left="4320" w:hanging="180"/>
+      </w:pPr>
+    </w:lvl>
+    <w:lvl w:ilvl="6" w:tplc="0410000F" w:tentative="1">
+      <w:start w:val="1"/>
+      <w:numFmt w:val="decimal"/>
+      <w:lvlText w:val="%7."/>
+      <w:lvlJc w:val="left"/>
+      <w:pPr>
+        <w:ind w:left="5040" w:hanging="360"/>
+      </w:pPr>
+    </w:lvl>
+    <w:lvl w:ilvl="7" w:tplc="04100019" w:tentative="1">
+      <w:start w:val="1"/>
+      <w:numFmt w:val="lowerLetter"/>
+      <w:lvlText w:val="%8."/>
+      <w:lvlJc w:val="left"/>
+      <w:pPr>
+        <w:ind w:left="5760" w:hanging="360"/>
+      </w:pPr>
+    </w:lvl>
+    <w:lvl w:ilvl="8" w:tplc="0410001B" w:tentative="1">
+      <w:start w:val="1"/>
+      <w:numFmt w:val="lowerRoman"/>
+      <w:lvlText w:val="%9."/>
+      <w:lvlJc w:val="right"/>
+      <w:pPr>
+        <w:ind w:left="6480" w:hanging="180"/>
+      </w:pPr>
+    </w:lvl>
+  </w:abstractNum>
+  <w:abstractNum w:abstractNumId="6" w15:restartNumberingAfterBreak="0">
+    <w:nsid w:val="6FBD7E7C"/>
+    <w:multiLevelType w:val="hybridMultilevel"/>
+    <w:tmpl w:val="3DCC0554"/>
+    <w:lvl w:ilvl="0" w:tplc="04100001">
+      <w:start w:val="1"/>
+      <w:numFmt w:val="bullet"/>
+      <w:lvlText w:val=""/>
+      <w:lvlJc w:val="left"/>
+      <w:pPr>
+        <w:ind w:left="720" w:hanging="360"/>
+      </w:pPr>
+      <w:rPr>
+        <w:rFonts w:ascii="Symbol" w:hAnsi="Symbol" w:hint="default"/>
+      </w:rPr>
+    </w:lvl>
+    <w:lvl w:ilvl="1" w:tplc="04100003" w:tentative="1">
+      <w:start w:val="1"/>
+      <w:numFmt w:val="bullet"/>
+      <w:lvlText w:val="o"/>
+      <w:lvlJc w:val="left"/>
+      <w:pPr>
+        <w:ind w:left="1440" w:hanging="360"/>
+      </w:pPr>
+      <w:rPr>
+        <w:rFonts w:ascii="Courier New" w:hAnsi="Courier New" w:cs="Courier New" w:hint="default"/>
+      </w:rPr>
+    </w:lvl>
+    <w:lvl w:ilvl="2" w:tplc="04100005" w:tentative="1">
+      <w:start w:val="1"/>
+      <w:numFmt w:val="bullet"/>
+      <w:lvlText w:val=""/>
+      <w:lvlJc w:val="left"/>
+      <w:pPr>
+        <w:ind w:left="2160" w:hanging="360"/>
+      </w:pPr>
+      <w:rPr>
+        <w:rFonts w:ascii="Wingdings" w:hAnsi="Wingdings" w:hint="default"/>
+      </w:rPr>
+    </w:lvl>
+    <w:lvl w:ilvl="3" w:tplc="04100001" w:tentative="1">
+      <w:start w:val="1"/>
+      <w:numFmt w:val="bullet"/>
+      <w:lvlText w:val=""/>
+      <w:lvlJc w:val="left"/>
+      <w:pPr>
+        <w:ind w:left="2880" w:hanging="360"/>
+      </w:pPr>
+      <w:rPr>
+        <w:rFonts w:ascii="Symbol" w:hAnsi="Symbol" w:hint="default"/>
+      </w:rPr>
+    </w:lvl>
+    <w:lvl w:ilvl="4" w:tplc="04100003" w:tentative="1">
+      <w:start w:val="1"/>
+      <w:numFmt w:val="bullet"/>
+      <w:lvlText w:val="o"/>
+      <w:lvlJc w:val="left"/>
+      <w:pPr>
+        <w:ind w:left="3600" w:hanging="360"/>
+      </w:pPr>
+      <w:rPr>
+        <w:rFonts w:ascii="Courier New" w:hAnsi="Courier New" w:cs="Courier New" w:hint="default"/>
+      </w:rPr>
+    </w:lvl>
+    <w:lvl w:ilvl="5" w:tplc="04100005" w:tentative="1">
+      <w:start w:val="1"/>
+      <w:numFmt w:val="bullet"/>
+      <w:lvlText w:val=""/>
+      <w:lvlJc w:val="left"/>
+      <w:pPr>
+        <w:ind w:left="4320" w:hanging="360"/>
+      </w:pPr>
+      <w:rPr>
+        <w:rFonts w:ascii="Wingdings" w:hAnsi="Wingdings" w:hint="default"/>
+      </w:rPr>
+    </w:lvl>
+    <w:lvl w:ilvl="6" w:tplc="04100001" w:tentative="1">
+      <w:start w:val="1"/>
+      <w:numFmt w:val="bullet"/>
+      <w:lvlText w:val=""/>
+      <w:lvlJc w:val="left"/>
+      <w:pPr>
+        <w:ind w:left="5040" w:hanging="360"/>
+      </w:pPr>
+      <w:rPr>
+        <w:rFonts w:ascii="Symbol" w:hAnsi="Symbol" w:hint="default"/>
+      </w:rPr>
+    </w:lvl>
+    <w:lvl w:ilvl="7" w:tplc="04100003" w:tentative="1">
+      <w:start w:val="1"/>
+      <w:numFmt w:val="bullet"/>
+      <w:lvlText w:val="o"/>
+      <w:lvlJc w:val="left"/>
+      <w:pPr>
+        <w:ind w:left="5760" w:hanging="360"/>
+      </w:pPr>
+      <w:rPr>
+        <w:rFonts w:ascii="Courier New" w:hAnsi="Courier New" w:cs="Courier New" w:hint="default"/>
+      </w:rPr>
+    </w:lvl>
+    <w:lvl w:ilvl="8" w:tplc="04100005" w:tentative="1">
+      <w:start w:val="1"/>
+      <w:numFmt w:val="bullet"/>
+      <w:lvlText w:val=""/>
+      <w:lvlJc w:val="left"/>
+      <w:pPr>
+        <w:ind w:left="6480" w:hanging="360"/>
+      </w:pPr>
+      <w:rPr>
+        <w:rFonts w:ascii="Wingdings" w:hAnsi="Wingdings" w:hint="default"/>
+      </w:rPr>
+    </w:lvl>
+  </w:abstractNum>
+  <w:abstractNum w:abstractNumId="7" w15:restartNumberingAfterBreak="0">
     <w:nsid w:val="76A016C9"/>
     <w:multiLevelType w:val="hybridMultilevel"/>
     <w:tmpl w:val="93968BFA"/>
@@ -2951,32 +3842,145 @@
       </w:rPr>
     </w:lvl>
   </w:abstractNum>
+  <w:abstractNum w:abstractNumId="8" w15:restartNumberingAfterBreak="0">
+    <w:nsid w:val="799D611B"/>
+    <w:multiLevelType w:val="hybridMultilevel"/>
+    <w:tmpl w:val="8F2AE93C"/>
+    <w:lvl w:ilvl="0" w:tplc="FFFFFFFF">
+      <w:start w:val="1"/>
+      <w:numFmt w:val="bullet"/>
+      <w:lvlText w:val=""/>
+      <w:lvlJc w:val="left"/>
+      <w:pPr>
+        <w:ind w:left="720" w:hanging="360"/>
+      </w:pPr>
+      <w:rPr>
+        <w:rFonts w:ascii="Symbol" w:hAnsi="Symbol" w:hint="default"/>
+      </w:rPr>
+    </w:lvl>
+    <w:lvl w:ilvl="1" w:tplc="0410000F">
+      <w:start w:val="1"/>
+      <w:numFmt w:val="decimal"/>
+      <w:lvlText w:val="%2."/>
+      <w:lvlJc w:val="left"/>
+      <w:pPr>
+        <w:ind w:left="1068" w:hanging="360"/>
+      </w:pPr>
+    </w:lvl>
+    <w:lvl w:ilvl="2" w:tplc="FFFFFFFF" w:tentative="1">
+      <w:start w:val="1"/>
+      <w:numFmt w:val="bullet"/>
+      <w:lvlText w:val=""/>
+      <w:lvlJc w:val="left"/>
+      <w:pPr>
+        <w:ind w:left="2160" w:hanging="360"/>
+      </w:pPr>
+      <w:rPr>
+        <w:rFonts w:ascii="Wingdings" w:hAnsi="Wingdings" w:hint="default"/>
+      </w:rPr>
+    </w:lvl>
+    <w:lvl w:ilvl="3" w:tplc="FFFFFFFF" w:tentative="1">
+      <w:start w:val="1"/>
+      <w:numFmt w:val="bullet"/>
+      <w:lvlText w:val=""/>
+      <w:lvlJc w:val="left"/>
+      <w:pPr>
+        <w:ind w:left="2880" w:hanging="360"/>
+      </w:pPr>
+      <w:rPr>
+        <w:rFonts w:ascii="Symbol" w:hAnsi="Symbol" w:hint="default"/>
+      </w:rPr>
+    </w:lvl>
+    <w:lvl w:ilvl="4" w:tplc="FFFFFFFF" w:tentative="1">
+      <w:start w:val="1"/>
+      <w:numFmt w:val="bullet"/>
+      <w:lvlText w:val="o"/>
+      <w:lvlJc w:val="left"/>
+      <w:pPr>
+        <w:ind w:left="3600" w:hanging="360"/>
+      </w:pPr>
+      <w:rPr>
+        <w:rFonts w:ascii="Courier New" w:hAnsi="Courier New" w:cs="Courier New" w:hint="default"/>
+      </w:rPr>
+    </w:lvl>
+    <w:lvl w:ilvl="5" w:tplc="FFFFFFFF" w:tentative="1">
+      <w:start w:val="1"/>
+      <w:numFmt w:val="bullet"/>
+      <w:lvlText w:val=""/>
+      <w:lvlJc w:val="left"/>
+      <w:pPr>
+        <w:ind w:left="4320" w:hanging="360"/>
+      </w:pPr>
+      <w:rPr>
+        <w:rFonts w:ascii="Wingdings" w:hAnsi="Wingdings" w:hint="default"/>
+      </w:rPr>
+    </w:lvl>
+    <w:lvl w:ilvl="6" w:tplc="FFFFFFFF" w:tentative="1">
+      <w:start w:val="1"/>
+      <w:numFmt w:val="bullet"/>
+      <w:lvlText w:val=""/>
+      <w:lvlJc w:val="left"/>
+      <w:pPr>
+        <w:ind w:left="5040" w:hanging="360"/>
+      </w:pPr>
+      <w:rPr>
+        <w:rFonts w:ascii="Symbol" w:hAnsi="Symbol" w:hint="default"/>
+      </w:rPr>
+    </w:lvl>
+    <w:lvl w:ilvl="7" w:tplc="FFFFFFFF" w:tentative="1">
+      <w:start w:val="1"/>
+      <w:numFmt w:val="bullet"/>
+      <w:lvlText w:val="o"/>
+      <w:lvlJc w:val="left"/>
+      <w:pPr>
+        <w:ind w:left="5760" w:hanging="360"/>
+      </w:pPr>
+      <w:rPr>
+        <w:rFonts w:ascii="Courier New" w:hAnsi="Courier New" w:cs="Courier New" w:hint="default"/>
+      </w:rPr>
+    </w:lvl>
+    <w:lvl w:ilvl="8" w:tplc="FFFFFFFF" w:tentative="1">
+      <w:start w:val="1"/>
+      <w:numFmt w:val="bullet"/>
+      <w:lvlText w:val=""/>
+      <w:lvlJc w:val="left"/>
+      <w:pPr>
+        <w:ind w:left="6480" w:hanging="360"/>
+      </w:pPr>
+      <w:rPr>
+        <w:rFonts w:ascii="Wingdings" w:hAnsi="Wingdings" w:hint="default"/>
+      </w:rPr>
+    </w:lvl>
+  </w:abstractNum>
   <w:num w:numId="1" w16cid:durableId="973828692">
-    <w:abstractNumId w:val="3"/>
+    <w:abstractNumId w:val="4"/>
   </w:num>
   <w:num w:numId="2" w16cid:durableId="1084037748">
     <w:abstractNumId w:val="0"/>
   </w:num>
   <w:num w:numId="3" w16cid:durableId="1650477213">
+    <w:abstractNumId w:val="7"/>
+  </w:num>
+  <w:num w:numId="4" w16cid:durableId="607201126">
+    <w:abstractNumId w:val="3"/>
+  </w:num>
+  <w:num w:numId="5" w16cid:durableId="849174779">
     <w:abstractNumId w:val="4"/>
   </w:num>
-  <w:num w:numId="4" w16cid:durableId="607201126">
+  <w:num w:numId="6" w16cid:durableId="1898738819">
     <w:abstractNumId w:val="2"/>
   </w:num>
-  <w:num w:numId="5" w16cid:durableId="849174779">
-    <w:abstractNumId w:val="3"/>
-    <w:lvlOverride w:ilvl="0"/>
-    <w:lvlOverride w:ilvl="1"/>
-    <w:lvlOverride w:ilvl="2"/>
-    <w:lvlOverride w:ilvl="3"/>
-    <w:lvlOverride w:ilvl="4"/>
-    <w:lvlOverride w:ilvl="5"/>
-    <w:lvlOverride w:ilvl="6"/>
-    <w:lvlOverride w:ilvl="7"/>
-    <w:lvlOverride w:ilvl="8"/>
+  <w:num w:numId="7" w16cid:durableId="1796023457">
+    <w:abstractNumId w:val="5"/>
   </w:num>
-  <w:num w:numId="6" w16cid:durableId="1898738819">
+  <w:num w:numId="8" w16cid:durableId="1659000247">
     <w:abstractNumId w:val="1"/>
+  </w:num>
+  <w:num w:numId="9" w16cid:durableId="794060819">
+    <w:abstractNumId w:val="6"/>
+  </w:num>
+  <w:num w:numId="10" w16cid:durableId="63920735">
+    <w:abstractNumId w:val="8"/>
   </w:num>
 </w:numbering>
 </file>
@@ -3490,6 +4494,23 @@
       <w:u w:val="single"/>
     </w:rPr>
   </w:style>
+  <w:style w:type="paragraph" w:customStyle="1" w:styleId="Default">
+    <w:name w:val="Default"/>
+    <w:rsid w:val="00672318"/>
+    <w:pPr>
+      <w:autoSpaceDE w:val="0"/>
+      <w:autoSpaceDN w:val="0"/>
+      <w:adjustRightInd w:val="0"/>
+      <w:spacing w:after="0" w:line="240" w:lineRule="auto"/>
+    </w:pPr>
+    <w:rPr>
+      <w:rFonts w:ascii="Symbol" w:hAnsi="Symbol" w:cs="Symbol"/>
+      <w:color w:val="000000"/>
+      <w:sz w:val="24"/>
+      <w:szCs w:val="24"/>
+      <w:lang w:val="it-IT"/>
+    </w:rPr>
+  </w:style>
 </w:styles>
 </file>
 

</xml_diff>